<commit_message>
Sync and trash done
</commit_message>
<xml_diff>
--- a/project.docx
+++ b/project.docx
@@ -1,6 +1,6 @@
 
 <file path=word/document.xml><?xml version="1.0" encoding="utf-8"?>
-<w:document xmlns:wpc="http://schemas.microsoft.com/office/word/2010/wordprocessingCanvas" xmlns:cx="http://schemas.microsoft.com/office/drawing/2014/chartex" xmlns:mc="http://schemas.openxmlformats.org/markup-compatibility/2006" xmlns:o="urn:schemas-microsoft-com:office:office" xmlns:r="http://schemas.openxmlformats.org/officeDocument/2006/relationships" xmlns:m="http://schemas.openxmlformats.org/officeDocument/2006/math" xmlns:v="urn:schemas-microsoft-com:vml" xmlns:wp14="http://schemas.microsoft.com/office/word/2010/wordprocessingDrawing" xmlns:wp="http://schemas.openxmlformats.org/drawingml/2006/wordprocessingDrawing" xmlns:w10="urn:schemas-microsoft-com:office:word" xmlns:w="http://schemas.openxmlformats.org/wordprocessingml/2006/main" xmlns:w14="http://schemas.microsoft.com/office/word/2010/wordml" xmlns:w15="http://schemas.microsoft.com/office/word/2012/wordml" xmlns:w16se="http://schemas.microsoft.com/office/word/2015/wordml/symex" xmlns:wpg="http://schemas.microsoft.com/office/word/2010/wordprocessingGroup" xmlns:wpi="http://schemas.microsoft.com/office/word/2010/wordprocessingInk" xmlns:wne="http://schemas.microsoft.com/office/word/2006/wordml" xmlns:wps="http://schemas.microsoft.com/office/word/2010/wordprocessingShape" mc:Ignorable="w14 w15 w16se wp14">
+<w:document xmlns:wpc="http://schemas.microsoft.com/office/word/2010/wordprocessingCanvas" xmlns:cx="http://schemas.microsoft.com/office/drawing/2014/chartex" xmlns:cx1="http://schemas.microsoft.com/office/drawing/2015/9/8/chartex" xmlns:cx2="http://schemas.microsoft.com/office/drawing/2015/10/21/chartex" xmlns:cx3="http://schemas.microsoft.com/office/drawing/2016/5/9/chartex" xmlns:cx4="http://schemas.microsoft.com/office/drawing/2016/5/10/chartex" xmlns:cx5="http://schemas.microsoft.com/office/drawing/2016/5/11/chartex" xmlns:cx6="http://schemas.microsoft.com/office/drawing/2016/5/12/chartex" xmlns:cx7="http://schemas.microsoft.com/office/drawing/2016/5/13/chartex" xmlns:cx8="http://schemas.microsoft.com/office/drawing/2016/5/14/chartex" xmlns:mc="http://schemas.openxmlformats.org/markup-compatibility/2006" xmlns:aink="http://schemas.microsoft.com/office/drawing/2016/ink" xmlns:am3d="http://schemas.microsoft.com/office/drawing/2017/model3d" xmlns:o="urn:schemas-microsoft-com:office:office" xmlns:r="http://schemas.openxmlformats.org/officeDocument/2006/relationships" xmlns:m="http://schemas.openxmlformats.org/officeDocument/2006/math" xmlns:v="urn:schemas-microsoft-com:vml" xmlns:wp14="http://schemas.microsoft.com/office/word/2010/wordprocessingDrawing" xmlns:wp="http://schemas.openxmlformats.org/drawingml/2006/wordprocessingDrawing" xmlns:w10="urn:schemas-microsoft-com:office:word" xmlns:w="http://schemas.openxmlformats.org/wordprocessingml/2006/main" xmlns:w14="http://schemas.microsoft.com/office/word/2010/wordml" xmlns:w15="http://schemas.microsoft.com/office/word/2012/wordml" xmlns:w16cex="http://schemas.microsoft.com/office/word/2018/wordml/cex" xmlns:w16cid="http://schemas.microsoft.com/office/word/2016/wordml/cid" xmlns:w16="http://schemas.microsoft.com/office/word/2018/wordml" xmlns:w16sdtdh="http://schemas.microsoft.com/office/word/2020/wordml/sdtdatahash" xmlns:w16se="http://schemas.microsoft.com/office/word/2015/wordml/symex" xmlns:wpg="http://schemas.microsoft.com/office/word/2010/wordprocessingGroup" xmlns:wpi="http://schemas.microsoft.com/office/word/2010/wordprocessingInk" xmlns:wne="http://schemas.microsoft.com/office/word/2006/wordml" xmlns:wps="http://schemas.microsoft.com/office/word/2010/wordprocessingShape" mc:Ignorable="w14 w15 w16se w16cid w16 w16cex w16sdtdh wp14">
   <w:body>
     <w:tbl>
       <w:tblPr>
@@ -1972,332 +1972,17 @@
     <w:p/>
     <w:p/>
     <w:p/>
-    <w:tbl>
-      <w:tblPr>
-        <w:tblW w:w="2420" w:type="dxa"/>
-        <w:tblCellMar>
-          <w:left w:w="70" w:type="dxa"/>
-          <w:right w:w="70" w:type="dxa"/>
-        </w:tblCellMar>
-        <w:tblLook w:val="04A0" w:firstRow="1" w:lastRow="0" w:firstColumn="1" w:lastColumn="0" w:noHBand="0" w:noVBand="1"/>
-      </w:tblPr>
-      <w:tblGrid>
-        <w:gridCol w:w="2420"/>
-      </w:tblGrid>
-      <w:tr>
-        <w:trPr>
-          <w:trHeight w:val="375"/>
-        </w:trPr>
-        <w:tc>
-          <w:tcPr>
-            <w:tcW w:w="2420" w:type="dxa"/>
-            <w:tcBorders>
-              <w:top w:val="single" w:sz="8" w:space="0" w:color="auto"/>
-              <w:left w:val="single" w:sz="8" w:space="0" w:color="auto"/>
-              <w:bottom w:val="single" w:sz="8" w:space="0" w:color="auto"/>
-              <w:right w:val="single" w:sz="8" w:space="0" w:color="auto"/>
-            </w:tcBorders>
-            <w:shd w:val="clear" w:color="auto" w:fill="auto"/>
-            <w:noWrap/>
-            <w:vAlign w:val="bottom"/>
-            <w:hideMark/>
-          </w:tcPr>
-          <w:p>
-            <w:pPr>
-              <w:spacing w:after="0" w:line="240" w:lineRule="auto"/>
-              <w:rPr>
-                <w:rFonts w:ascii="Arial" w:eastAsia="Times New Roman" w:hAnsi="Arial" w:cs="Arial"/>
-                <w:b/>
-                <w:bCs/>
-                <w:color w:val="000000"/>
-                <w:sz w:val="28"/>
-                <w:szCs w:val="28"/>
-                <w:lang w:eastAsia="hu-HU"/>
-              </w:rPr>
-            </w:pPr>
-            <w:r>
-              <w:rPr>
-                <w:rFonts w:ascii="Arial" w:eastAsia="Times New Roman" w:hAnsi="Arial" w:cs="Arial"/>
-                <w:b/>
-                <w:bCs/>
-                <w:color w:val="000000"/>
-                <w:sz w:val="28"/>
-                <w:szCs w:val="28"/>
-                <w:lang w:eastAsia="hu-HU"/>
-              </w:rPr>
-              <w:lastRenderedPageBreak/>
-              <w:t>Intel</w:t>
-            </w:r>
-          </w:p>
-        </w:tc>
-      </w:tr>
-      <w:tr>
-        <w:trPr>
-          <w:trHeight w:val="375"/>
-        </w:trPr>
-        <w:tc>
-          <w:tcPr>
-            <w:tcW w:w="2420" w:type="dxa"/>
-            <w:tcBorders>
-              <w:top w:val="nil"/>
-              <w:left w:val="single" w:sz="8" w:space="0" w:color="auto"/>
-              <w:bottom w:val="single" w:sz="8" w:space="0" w:color="auto"/>
-              <w:right w:val="single" w:sz="8" w:space="0" w:color="auto"/>
-            </w:tcBorders>
-            <w:shd w:val="clear" w:color="auto" w:fill="auto"/>
-            <w:noWrap/>
-            <w:vAlign w:val="bottom"/>
-            <w:hideMark/>
-          </w:tcPr>
-          <w:p>
-            <w:pPr>
-              <w:spacing w:after="0" w:line="240" w:lineRule="auto"/>
-              <w:rPr>
-                <w:rFonts w:ascii="Arial" w:eastAsia="Times New Roman" w:hAnsi="Arial" w:cs="Arial"/>
-                <w:color w:val="333333"/>
-                <w:sz w:val="28"/>
-                <w:szCs w:val="28"/>
-                <w:lang w:eastAsia="hu-HU"/>
-              </w:rPr>
-            </w:pPr>
-            <w:r>
-              <w:rPr>
-                <w:rFonts w:ascii="Arial" w:eastAsia="Times New Roman" w:hAnsi="Arial" w:cs="Arial"/>
-                <w:color w:val="333333"/>
-                <w:sz w:val="28"/>
-                <w:szCs w:val="28"/>
-                <w:lang w:eastAsia="hu-HU"/>
-              </w:rPr>
-              <w:t xml:space="preserve">Intel </w:t>
-            </w:r>
-            <w:proofErr w:type="spellStart"/>
-            <w:r>
-              <w:rPr>
-                <w:rFonts w:ascii="Arial" w:eastAsia="Times New Roman" w:hAnsi="Arial" w:cs="Arial"/>
-                <w:color w:val="333333"/>
-                <w:sz w:val="28"/>
-                <w:szCs w:val="28"/>
-                <w:lang w:eastAsia="hu-HU"/>
-              </w:rPr>
-              <w:t>Socket</w:t>
-            </w:r>
-            <w:proofErr w:type="spellEnd"/>
-            <w:r>
-              <w:rPr>
-                <w:rFonts w:ascii="Arial" w:eastAsia="Times New Roman" w:hAnsi="Arial" w:cs="Arial"/>
-                <w:color w:val="333333"/>
-                <w:sz w:val="28"/>
-                <w:szCs w:val="28"/>
-                <w:lang w:eastAsia="hu-HU"/>
-              </w:rPr>
-              <w:t xml:space="preserve"> 1200</w:t>
-            </w:r>
-          </w:p>
-        </w:tc>
-      </w:tr>
-      <w:tr>
-        <w:trPr>
-          <w:trHeight w:val="375"/>
-        </w:trPr>
-        <w:tc>
-          <w:tcPr>
-            <w:tcW w:w="2420" w:type="dxa"/>
-            <w:tcBorders>
-              <w:top w:val="nil"/>
-              <w:left w:val="single" w:sz="8" w:space="0" w:color="auto"/>
-              <w:bottom w:val="single" w:sz="8" w:space="0" w:color="auto"/>
-              <w:right w:val="single" w:sz="8" w:space="0" w:color="auto"/>
-            </w:tcBorders>
-            <w:shd w:val="clear" w:color="auto" w:fill="auto"/>
-            <w:noWrap/>
-            <w:vAlign w:val="bottom"/>
-            <w:hideMark/>
-          </w:tcPr>
-          <w:p>
-            <w:pPr>
-              <w:spacing w:after="0" w:line="240" w:lineRule="auto"/>
-              <w:rPr>
-                <w:rFonts w:ascii="Arial" w:eastAsia="Times New Roman" w:hAnsi="Arial" w:cs="Arial"/>
-                <w:color w:val="333333"/>
-                <w:sz w:val="28"/>
-                <w:szCs w:val="28"/>
-                <w:lang w:eastAsia="hu-HU"/>
-              </w:rPr>
-            </w:pPr>
-            <w:r>
-              <w:rPr>
-                <w:rFonts w:ascii="Arial" w:eastAsia="Times New Roman" w:hAnsi="Arial" w:cs="Arial"/>
-                <w:color w:val="333333"/>
-                <w:sz w:val="28"/>
-                <w:szCs w:val="28"/>
-                <w:lang w:eastAsia="hu-HU"/>
-              </w:rPr>
-              <w:t xml:space="preserve">Intel </w:t>
-            </w:r>
-            <w:proofErr w:type="spellStart"/>
-            <w:r>
-              <w:rPr>
-                <w:rFonts w:ascii="Arial" w:eastAsia="Times New Roman" w:hAnsi="Arial" w:cs="Arial"/>
-                <w:color w:val="333333"/>
-                <w:sz w:val="28"/>
-                <w:szCs w:val="28"/>
-                <w:lang w:eastAsia="hu-HU"/>
-              </w:rPr>
-              <w:t>Socket</w:t>
-            </w:r>
-            <w:proofErr w:type="spellEnd"/>
-            <w:r>
-              <w:rPr>
-                <w:rFonts w:ascii="Arial" w:eastAsia="Times New Roman" w:hAnsi="Arial" w:cs="Arial"/>
-                <w:color w:val="333333"/>
-                <w:sz w:val="28"/>
-                <w:szCs w:val="28"/>
-                <w:lang w:eastAsia="hu-HU"/>
-              </w:rPr>
-              <w:t xml:space="preserve"> 1700</w:t>
-            </w:r>
-          </w:p>
-        </w:tc>
-      </w:tr>
-      <w:tr>
-        <w:trPr>
-          <w:trHeight w:val="375"/>
-        </w:trPr>
-        <w:tc>
-          <w:tcPr>
-            <w:tcW w:w="2420" w:type="dxa"/>
-            <w:tcBorders>
-              <w:top w:val="nil"/>
-              <w:left w:val="single" w:sz="8" w:space="0" w:color="auto"/>
-              <w:bottom w:val="single" w:sz="8" w:space="0" w:color="auto"/>
-              <w:right w:val="single" w:sz="8" w:space="0" w:color="auto"/>
-            </w:tcBorders>
-            <w:shd w:val="clear" w:color="auto" w:fill="auto"/>
-            <w:noWrap/>
-            <w:vAlign w:val="bottom"/>
-            <w:hideMark/>
-          </w:tcPr>
-          <w:p>
-            <w:pPr>
-              <w:spacing w:after="0" w:line="240" w:lineRule="auto"/>
-              <w:rPr>
-                <w:rFonts w:ascii="Arial" w:eastAsia="Times New Roman" w:hAnsi="Arial" w:cs="Arial"/>
-                <w:b/>
-                <w:bCs/>
-                <w:color w:val="000000"/>
-                <w:sz w:val="28"/>
-                <w:szCs w:val="28"/>
-                <w:lang w:eastAsia="hu-HU"/>
-              </w:rPr>
-            </w:pPr>
-            <w:r>
-              <w:rPr>
-                <w:rFonts w:ascii="Arial" w:eastAsia="Times New Roman" w:hAnsi="Arial" w:cs="Arial"/>
-                <w:b/>
-                <w:bCs/>
-                <w:color w:val="000000"/>
-                <w:sz w:val="28"/>
-                <w:szCs w:val="28"/>
-                <w:lang w:eastAsia="hu-HU"/>
-              </w:rPr>
-              <w:t>AMD</w:t>
-            </w:r>
-          </w:p>
-        </w:tc>
-      </w:tr>
-      <w:tr>
-        <w:trPr>
-          <w:trHeight w:val="375"/>
-        </w:trPr>
-        <w:tc>
-          <w:tcPr>
-            <w:tcW w:w="2420" w:type="dxa"/>
-            <w:tcBorders>
-              <w:top w:val="nil"/>
-              <w:left w:val="single" w:sz="8" w:space="0" w:color="auto"/>
-              <w:bottom w:val="single" w:sz="8" w:space="0" w:color="auto"/>
-              <w:right w:val="single" w:sz="8" w:space="0" w:color="auto"/>
-            </w:tcBorders>
-            <w:shd w:val="clear" w:color="auto" w:fill="auto"/>
-            <w:noWrap/>
-            <w:vAlign w:val="bottom"/>
-            <w:hideMark/>
-          </w:tcPr>
-          <w:p>
-            <w:pPr>
-              <w:spacing w:after="0" w:line="240" w:lineRule="auto"/>
-              <w:rPr>
-                <w:rFonts w:ascii="Arial" w:eastAsia="Times New Roman" w:hAnsi="Arial" w:cs="Arial"/>
-                <w:color w:val="333333"/>
-                <w:sz w:val="28"/>
-                <w:szCs w:val="28"/>
-                <w:lang w:eastAsia="hu-HU"/>
-              </w:rPr>
-            </w:pPr>
-            <w:r>
-              <w:rPr>
-                <w:rFonts w:ascii="Arial" w:eastAsia="Times New Roman" w:hAnsi="Arial" w:cs="Arial"/>
-                <w:color w:val="333333"/>
-                <w:sz w:val="28"/>
-                <w:szCs w:val="28"/>
-                <w:lang w:eastAsia="hu-HU"/>
-              </w:rPr>
-              <w:t>AMD AM4</w:t>
-            </w:r>
-          </w:p>
-        </w:tc>
-      </w:tr>
-      <w:tr>
-        <w:trPr>
-          <w:trHeight w:val="375"/>
-        </w:trPr>
-        <w:tc>
-          <w:tcPr>
-            <w:tcW w:w="2420" w:type="dxa"/>
-            <w:tcBorders>
-              <w:top w:val="nil"/>
-              <w:left w:val="single" w:sz="8" w:space="0" w:color="auto"/>
-              <w:bottom w:val="single" w:sz="8" w:space="0" w:color="auto"/>
-              <w:right w:val="single" w:sz="8" w:space="0" w:color="auto"/>
-            </w:tcBorders>
-            <w:shd w:val="clear" w:color="auto" w:fill="auto"/>
-            <w:noWrap/>
-            <w:vAlign w:val="bottom"/>
-            <w:hideMark/>
-          </w:tcPr>
-          <w:p>
-            <w:pPr>
-              <w:spacing w:after="0" w:line="240" w:lineRule="auto"/>
-              <w:rPr>
-                <w:rFonts w:ascii="Arial" w:eastAsia="Times New Roman" w:hAnsi="Arial" w:cs="Arial"/>
-                <w:color w:val="333333"/>
-                <w:sz w:val="28"/>
-                <w:szCs w:val="28"/>
-                <w:lang w:eastAsia="hu-HU"/>
-              </w:rPr>
-            </w:pPr>
-            <w:r>
-              <w:rPr>
-                <w:rFonts w:ascii="Arial" w:eastAsia="Times New Roman" w:hAnsi="Arial" w:cs="Arial"/>
-                <w:color w:val="333333"/>
-                <w:sz w:val="28"/>
-                <w:szCs w:val="28"/>
-                <w:lang w:eastAsia="hu-HU"/>
-              </w:rPr>
-              <w:t>AMD sTRX4</w:t>
-            </w:r>
-          </w:p>
-        </w:tc>
-      </w:tr>
-    </w:tbl>
+    <w:p/>
+    <w:p>
+      <w:pPr>
+        <w:rPr>
+          <w:rFonts w:eastAsiaTheme="minorEastAsia" w:hint="eastAsia"/>
+          <w:lang w:eastAsia="ja-JP"/>
+        </w:rPr>
+      </w:pPr>
+    </w:p>
     <w:p/>
     <w:p/>
-    <w:p/>
-    <w:p/>
-    <w:p>
-      <w:bookmarkStart w:id="0" w:name="_GoBack"/>
-      <w:bookmarkEnd w:id="0"/>
-    </w:p>
     <w:sectPr>
       <w:pgSz w:w="11906" w:h="16838"/>
       <w:pgMar w:top="1417" w:right="1417" w:bottom="1417" w:left="1417" w:header="708" w:footer="708" w:gutter="0"/>
@@ -2309,7 +1994,7 @@
 </file>
 
 <file path=word/styles.xml><?xml version="1.0" encoding="utf-8"?>
-<w:styles xmlns:mc="http://schemas.openxmlformats.org/markup-compatibility/2006" xmlns:r="http://schemas.openxmlformats.org/officeDocument/2006/relationships" xmlns:w="http://schemas.openxmlformats.org/wordprocessingml/2006/main" xmlns:w14="http://schemas.microsoft.com/office/word/2010/wordml" xmlns:w15="http://schemas.microsoft.com/office/word/2012/wordml" xmlns:w16se="http://schemas.microsoft.com/office/word/2015/wordml/symex" mc:Ignorable="w14 w15 w16se">
+<w:styles xmlns:mc="http://schemas.openxmlformats.org/markup-compatibility/2006" xmlns:r="http://schemas.openxmlformats.org/officeDocument/2006/relationships" xmlns:w="http://schemas.openxmlformats.org/wordprocessingml/2006/main" xmlns:w14="http://schemas.microsoft.com/office/word/2010/wordml" xmlns:w15="http://schemas.microsoft.com/office/word/2012/wordml" xmlns:w16cex="http://schemas.microsoft.com/office/word/2018/wordml/cex" xmlns:w16cid="http://schemas.microsoft.com/office/word/2016/wordml/cid" xmlns:w16="http://schemas.microsoft.com/office/word/2018/wordml" xmlns:w16sdtdh="http://schemas.microsoft.com/office/word/2020/wordml/sdtdatahash" xmlns:w16se="http://schemas.microsoft.com/office/word/2015/wordml/symex" mc:Ignorable="w14 w15 w16se w16cid w16 w16cex w16sdtdh">
   <w:docDefaults>
     <w:rPrDefault>
       <w:rPr>
@@ -2325,7 +2010,7 @@
       </w:pPr>
     </w:pPrDefault>
   </w:docDefaults>
-  <w:latentStyles w:defLockedState="0" w:defUIPriority="99" w:defSemiHidden="0" w:defUnhideWhenUsed="0" w:defQFormat="0" w:count="371">
+  <w:latentStyles w:defLockedState="0" w:defUIPriority="99" w:defSemiHidden="0" w:defUnhideWhenUsed="0" w:defQFormat="0" w:count="376">
     <w:lsdException w:name="Normal" w:uiPriority="0" w:qFormat="1"/>
     <w:lsdException w:name="heading 1" w:uiPriority="9" w:qFormat="1"/>
     <w:lsdException w:name="heading 2" w:semiHidden="1" w:uiPriority="9" w:unhideWhenUsed="1" w:qFormat="1"/>
@@ -2431,7 +2116,6 @@
     <w:lsdException w:name="HTML Sample" w:semiHidden="1" w:unhideWhenUsed="1"/>
     <w:lsdException w:name="HTML Typewriter" w:semiHidden="1" w:unhideWhenUsed="1"/>
     <w:lsdException w:name="HTML Variable" w:semiHidden="1" w:unhideWhenUsed="1"/>
-    <w:lsdException w:name="Normal Table" w:semiHidden="1" w:unhideWhenUsed="1"/>
     <w:lsdException w:name="annotation subject" w:semiHidden="1" w:unhideWhenUsed="1"/>
     <w:lsdException w:name="No List" w:semiHidden="1" w:unhideWhenUsed="1"/>
     <w:lsdException w:name="Outline List 1" w:semiHidden="1" w:unhideWhenUsed="1"/>
@@ -2474,11 +2158,8 @@
     <w:lsdException w:name="Table Contemporary" w:semiHidden="1" w:unhideWhenUsed="1"/>
     <w:lsdException w:name="Table Elegant" w:semiHidden="1" w:unhideWhenUsed="1"/>
     <w:lsdException w:name="Table Professional" w:semiHidden="1" w:unhideWhenUsed="1"/>
-    <w:lsdException w:name="Table Subtle 1" w:semiHidden="1" w:unhideWhenUsed="1"/>
     <w:lsdException w:name="Table Subtle 2" w:semiHidden="1" w:unhideWhenUsed="1"/>
     <w:lsdException w:name="Table Web 1" w:semiHidden="1" w:unhideWhenUsed="1"/>
-    <w:lsdException w:name="Table Web 2" w:semiHidden="1" w:unhideWhenUsed="1"/>
-    <w:lsdException w:name="Table Web 3" w:semiHidden="1" w:unhideWhenUsed="1"/>
     <w:lsdException w:name="Balloon Text" w:semiHidden="1" w:unhideWhenUsed="1"/>
     <w:lsdException w:name="Table Grid" w:uiPriority="39"/>
     <w:lsdException w:name="Table Theme" w:semiHidden="1" w:unhideWhenUsed="1"/>
@@ -2697,18 +2378,23 @@
     <w:lsdException w:name="List Table 5 Dark Accent 6" w:uiPriority="50"/>
     <w:lsdException w:name="List Table 6 Colorful Accent 6" w:uiPriority="51"/>
     <w:lsdException w:name="List Table 7 Colorful Accent 6" w:uiPriority="52"/>
+    <w:lsdException w:name="Mention" w:semiHidden="1" w:unhideWhenUsed="1"/>
+    <w:lsdException w:name="Smart Hyperlink" w:semiHidden="1" w:unhideWhenUsed="1"/>
+    <w:lsdException w:name="Hashtag" w:semiHidden="1" w:unhideWhenUsed="1"/>
+    <w:lsdException w:name="Unresolved Mention" w:semiHidden="1" w:unhideWhenUsed="1"/>
+    <w:lsdException w:name="Smart Link" w:semiHidden="1" w:unhideWhenUsed="1"/>
   </w:latentStyles>
-  <w:style w:type="paragraph" w:default="1" w:styleId="Norml">
+  <w:style w:type="paragraph" w:default="1" w:styleId="Normal">
     <w:name w:val="Normal"/>
     <w:qFormat/>
   </w:style>
-  <w:style w:type="character" w:default="1" w:styleId="Bekezdsalapbettpusa">
+  <w:style w:type="character" w:default="1" w:styleId="DefaultParagraphFont">
     <w:name w:val="Default Paragraph Font"/>
     <w:uiPriority w:val="1"/>
     <w:semiHidden/>
     <w:unhideWhenUsed/>
   </w:style>
-  <w:style w:type="table" w:default="1" w:styleId="Normltblzat">
+  <w:style w:type="table" w:default="1" w:styleId="TableNormal">
     <w:name w:val="Normal Table"/>
     <w:uiPriority w:val="99"/>
     <w:semiHidden/>
@@ -2723,7 +2409,7 @@
       </w:tblCellMar>
     </w:tblPr>
   </w:style>
-  <w:style w:type="numbering" w:default="1" w:styleId="Nemlista">
+  <w:style w:type="numbering" w:default="1" w:styleId="NoList">
     <w:name w:val="No List"/>
     <w:uiPriority w:val="99"/>
     <w:semiHidden/>

</xml_diff>